<commit_message>
added sql db backup, api's excel
</commit_message>
<xml_diff>
--- a/get fabric user list from ca.docx
+++ b/get fabric user list from ca.docx
@@ -32,6 +32,22 @@
           <w:szCs w:val="21"/>
         </w:rPr>
       </w:pPr>
+    </w:p>
+    <w:p>
+      <w:pPr>
+        <w:pStyle w:val="ListParagraph"/>
+        <w:numPr>
+          <w:ilvl w:val="0"/>
+          <w:numId w:val="2"/>
+        </w:numPr>
+        <w:shd w:val="clear" w:color="auto" w:fill="FFFFFF"/>
+        <w:rPr>
+          <w:rFonts w:ascii="Helvetica Neue" w:eastAsia="Times New Roman" w:hAnsi="Helvetica Neue" w:cs="Times New Roman"/>
+          <w:color w:val="333333"/>
+          <w:sz w:val="21"/>
+          <w:szCs w:val="21"/>
+        </w:rPr>
+      </w:pPr>
       <w:r>
         <w:rPr>
           <w:rFonts w:ascii="Helvetica Neue" w:eastAsia="Times New Roman" w:hAnsi="Helvetica Neue" w:cs="Times New Roman"/>
@@ -39,25 +55,7 @@
           <w:sz w:val="21"/>
           <w:szCs w:val="21"/>
         </w:rPr>
-        <w:t xml:space="preserve">2. </w:t>
-      </w:r>
-      <w:r>
-        <w:rPr>
-          <w:rFonts w:ascii="Helvetica Neue" w:eastAsia="Times New Roman" w:hAnsi="Helvetica Neue" w:cs="Times New Roman"/>
-          <w:color w:val="333333"/>
-          <w:sz w:val="21"/>
-          <w:szCs w:val="21"/>
-        </w:rPr>
-        <w:t>Navigate to cd test-network/</w:t>
-      </w:r>
-      <w:r>
-        <w:rPr>
-          <w:rFonts w:ascii="Helvetica Neue" w:eastAsia="Times New Roman" w:hAnsi="Helvetica Neue" w:cs="Times New Roman"/>
-          <w:color w:val="333333"/>
-          <w:sz w:val="21"/>
-          <w:szCs w:val="21"/>
-        </w:rPr>
-        <w:t>organizations/peerOrganizations/</w:t>
+        <w:t>cd test-network/organizations/peerOrganizations/</w:t>
       </w:r>
       <w:hyperlink r:id="rId5" w:tgtFrame="_blank" w:history="1">
         <w:r>
@@ -82,6 +80,22 @@
           <w:szCs w:val="21"/>
         </w:rPr>
       </w:pPr>
+    </w:p>
+    <w:p>
+      <w:pPr>
+        <w:pStyle w:val="ListParagraph"/>
+        <w:numPr>
+          <w:ilvl w:val="0"/>
+          <w:numId w:val="2"/>
+        </w:numPr>
+        <w:shd w:val="clear" w:color="auto" w:fill="FFFFFF"/>
+        <w:rPr>
+          <w:rFonts w:ascii="Helvetica Neue" w:eastAsia="Times New Roman" w:hAnsi="Helvetica Neue" w:cs="Times New Roman"/>
+          <w:color w:val="333333"/>
+          <w:sz w:val="21"/>
+          <w:szCs w:val="21"/>
+        </w:rPr>
+      </w:pPr>
       <w:r>
         <w:rPr>
           <w:rFonts w:ascii="Helvetica Neue" w:eastAsia="Times New Roman" w:hAnsi="Helvetica Neue" w:cs="Times New Roman"/>
@@ -89,7 +103,7 @@
           <w:sz w:val="21"/>
           <w:szCs w:val="21"/>
         </w:rPr>
-        <w:t>3. export cert path using this command: export FABRIC_CA_CLIENT_TLS_CERTFILES=$PWD/ca/</w:t>
+        <w:t>export FABRIC_CA_CLIENT_TLS_CERTFILES=$PWD/ca/</w:t>
       </w:r>
       <w:hyperlink r:id="rId6" w:tgtFrame="_blank" w:history="1">
         <w:r>
@@ -123,6 +137,22 @@
           <w:szCs w:val="21"/>
         </w:rPr>
       </w:pPr>
+    </w:p>
+    <w:p>
+      <w:pPr>
+        <w:pStyle w:val="ListParagraph"/>
+        <w:numPr>
+          <w:ilvl w:val="0"/>
+          <w:numId w:val="2"/>
+        </w:numPr>
+        <w:shd w:val="clear" w:color="auto" w:fill="FFFFFF"/>
+        <w:rPr>
+          <w:rFonts w:ascii="Helvetica Neue" w:eastAsia="Times New Roman" w:hAnsi="Helvetica Neue" w:cs="Times New Roman"/>
+          <w:color w:val="333333"/>
+          <w:sz w:val="21"/>
+          <w:szCs w:val="21"/>
+        </w:rPr>
+      </w:pPr>
       <w:r>
         <w:rPr>
           <w:rFonts w:ascii="Helvetica Neue" w:eastAsia="Times New Roman" w:hAnsi="Helvetica Neue" w:cs="Times New Roman"/>
@@ -130,39 +160,35 @@
           <w:sz w:val="21"/>
           <w:szCs w:val="21"/>
         </w:rPr>
-        <w:t>4. export fabric-ca-client home using this command: export FABRIC_CA_CLIENT_HOME=$PWD</w:t>
+        <w:t>export FABRIC_CA_CLIENT_HOME=$PWD</w:t>
       </w:r>
     </w:p>
     <w:p>
       <w:pPr>
         <w:shd w:val="clear" w:color="auto" w:fill="FFFFFF"/>
-        <w:rPr>
-          <w:rFonts w:ascii="Helvetica Neue" w:eastAsia="Times New Roman" w:hAnsi="Helvetica Neue" w:cs="Times New Roman"/>
-          <w:color w:val="333333"/>
-          <w:sz w:val="21"/>
-          <w:szCs w:val="21"/>
-        </w:rPr>
-      </w:pPr>
-      <w:r>
         <w:rPr>
           <w:rFonts w:ascii="Menlo" w:hAnsi="Menlo" w:cs="Menlo"/>
           <w:color w:val="000000"/>
           <w:sz w:val="22"/>
           <w:szCs w:val="22"/>
         </w:rPr>
-        <w:t>cd</w:t>
-      </w:r>
-      <w:proofErr w:type="gramStart"/>
-      <w:r>
+      </w:pPr>
+    </w:p>
+    <w:p>
+      <w:pPr>
+        <w:pStyle w:val="ListParagraph"/>
+        <w:numPr>
+          <w:ilvl w:val="0"/>
+          <w:numId w:val="2"/>
+        </w:numPr>
+        <w:shd w:val="clear" w:color="auto" w:fill="FFFFFF"/>
         <w:rPr>
           <w:rFonts w:ascii="Menlo" w:hAnsi="Menlo" w:cs="Menlo"/>
           <w:color w:val="000000"/>
           <w:sz w:val="22"/>
           <w:szCs w:val="22"/>
         </w:rPr>
-        <w:t xml:space="preserve"> ..</w:t>
-      </w:r>
-      <w:proofErr w:type="gramEnd"/>
+      </w:pPr>
       <w:r>
         <w:rPr>
           <w:rFonts w:ascii="Menlo" w:hAnsi="Menlo" w:cs="Menlo"/>
@@ -170,185 +196,27 @@
           <w:sz w:val="22"/>
           <w:szCs w:val="22"/>
         </w:rPr>
-        <w:t>/../../../</w:t>
+        <w:t xml:space="preserve">Navigate back to FABRIC </w:t>
       </w:r>
     </w:p>
     <w:p>
       <w:pPr>
         <w:shd w:val="clear" w:color="auto" w:fill="FFFFFF"/>
-        <w:rPr>
-          <w:rFonts w:ascii="Helvetica Neue" w:eastAsia="Times New Roman" w:hAnsi="Helvetica Neue" w:cs="Times New Roman"/>
-          <w:color w:val="333333"/>
-          <w:sz w:val="21"/>
-          <w:szCs w:val="21"/>
-        </w:rPr>
-      </w:pPr>
-      <w:r>
-        <w:rPr>
-          <w:rFonts w:ascii="Helvetica Neue" w:eastAsia="Times New Roman" w:hAnsi="Helvetica Neue" w:cs="Times New Roman"/>
-          <w:color w:val="333333"/>
-          <w:sz w:val="21"/>
-          <w:szCs w:val="21"/>
-        </w:rPr>
-        <w:t xml:space="preserve">5. </w:t>
-      </w:r>
-      <w:r>
-        <w:rPr>
-          <w:rFonts w:ascii="Helvetica Neue" w:eastAsia="Times New Roman" w:hAnsi="Helvetica Neue" w:cs="Times New Roman"/>
-          <w:color w:val="333333"/>
-          <w:sz w:val="21"/>
-          <w:szCs w:val="21"/>
-        </w:rPr>
-        <w:t xml:space="preserve">Go to bin folder and </w:t>
-      </w:r>
-      <w:r>
-        <w:rPr>
-          <w:rFonts w:ascii="Helvetica Neue" w:eastAsia="Times New Roman" w:hAnsi="Helvetica Neue" w:cs="Times New Roman"/>
-          <w:color w:val="333333"/>
-          <w:sz w:val="21"/>
-          <w:szCs w:val="21"/>
-        </w:rPr>
-        <w:t xml:space="preserve">issue the following command: </w:t>
-      </w:r>
-      <w:r>
-        <w:rPr>
-          <w:rFonts w:ascii="Helvetica Neue" w:eastAsia="Times New Roman" w:hAnsi="Helvetica Neue" w:cs="Times New Roman"/>
-          <w:color w:val="333333"/>
-          <w:sz w:val="21"/>
-          <w:szCs w:val="21"/>
-        </w:rPr>
-        <w:t>bin/</w:t>
-      </w:r>
-      <w:r>
-        <w:rPr>
-          <w:rFonts w:ascii="Helvetica Neue" w:eastAsia="Times New Roman" w:hAnsi="Helvetica Neue" w:cs="Times New Roman"/>
-          <w:color w:val="333333"/>
-          <w:sz w:val="21"/>
-          <w:szCs w:val="21"/>
-        </w:rPr>
-        <w:t>fabric-ca-client identity list</w:t>
-      </w:r>
-    </w:p>
-    <w:p>
-      <w:pPr>
-        <w:shd w:val="clear" w:color="auto" w:fill="FFFFFF"/>
-        <w:rPr>
-          <w:rFonts w:ascii="Helvetica Neue" w:eastAsia="Times New Roman" w:hAnsi="Helvetica Neue" w:cs="Times New Roman"/>
-          <w:color w:val="333333"/>
-          <w:sz w:val="21"/>
-          <w:szCs w:val="21"/>
-        </w:rPr>
-      </w:pPr>
-    </w:p>
-    <w:p>
-      <w:pPr>
-        <w:shd w:val="clear" w:color="auto" w:fill="FFFFFF"/>
-        <w:rPr>
-          <w:rFonts w:ascii="Helvetica Neue" w:eastAsia="Times New Roman" w:hAnsi="Helvetica Neue" w:cs="Times New Roman"/>
-          <w:color w:val="333333"/>
-          <w:sz w:val="21"/>
-          <w:szCs w:val="21"/>
-        </w:rPr>
-      </w:pPr>
-    </w:p>
-    <w:p>
-      <w:pPr>
-        <w:pStyle w:val="ListParagraph"/>
-        <w:numPr>
-          <w:ilvl w:val="0"/>
-          <w:numId w:val="1"/>
-        </w:numPr>
-        <w:shd w:val="clear" w:color="auto" w:fill="FFFFFF"/>
-        <w:rPr>
-          <w:rFonts w:ascii="Helvetica Neue" w:eastAsia="Times New Roman" w:hAnsi="Helvetica Neue" w:cs="Times New Roman"/>
-          <w:color w:val="333333"/>
-          <w:sz w:val="21"/>
-          <w:szCs w:val="21"/>
-        </w:rPr>
-      </w:pPr>
-      <w:r>
-        <w:rPr>
-          <w:rFonts w:ascii="Helvetica Neue" w:eastAsia="Times New Roman" w:hAnsi="Helvetica Neue" w:cs="Times New Roman"/>
-          <w:color w:val="333333"/>
-          <w:sz w:val="21"/>
-          <w:szCs w:val="21"/>
-        </w:rPr>
-        <w:t xml:space="preserve">Navigate to fabric-samples </w:t>
-      </w:r>
-    </w:p>
-    <w:p>
-      <w:pPr>
-        <w:pStyle w:val="ListParagraph"/>
-        <w:numPr>
-          <w:ilvl w:val="0"/>
-          <w:numId w:val="1"/>
-        </w:numPr>
-        <w:shd w:val="clear" w:color="auto" w:fill="FFFFFF"/>
-        <w:rPr>
-          <w:rFonts w:ascii="Helvetica Neue" w:eastAsia="Times New Roman" w:hAnsi="Helvetica Neue" w:cs="Times New Roman"/>
-          <w:color w:val="333333"/>
-          <w:sz w:val="21"/>
-          <w:szCs w:val="21"/>
-        </w:rPr>
-      </w:pPr>
-      <w:bookmarkStart w:id="0" w:name="OLE_LINK1"/>
-      <w:r>
         <w:rPr>
           <w:rFonts w:ascii="Menlo" w:hAnsi="Menlo" w:cs="Menlo"/>
           <w:color w:val="000000"/>
           <w:sz w:val="22"/>
           <w:szCs w:val="22"/>
         </w:rPr>
-        <w:t>bin/fabric-ca-client identity list --</w:t>
-      </w:r>
-      <w:proofErr w:type="spellStart"/>
-      <w:proofErr w:type="gramStart"/>
-      <w:r>
-        <w:rPr>
-          <w:rFonts w:ascii="Menlo" w:hAnsi="Menlo" w:cs="Menlo"/>
-          <w:color w:val="000000"/>
-          <w:sz w:val="22"/>
-          <w:szCs w:val="22"/>
-        </w:rPr>
-        <w:t>tls.certfiles</w:t>
-      </w:r>
-      <w:proofErr w:type="spellEnd"/>
-      <w:proofErr w:type="gramEnd"/>
-      <w:r>
-        <w:rPr>
-          <w:rFonts w:ascii="Menlo" w:hAnsi="Menlo" w:cs="Menlo"/>
-          <w:color w:val="000000"/>
-          <w:sz w:val="22"/>
-          <w:szCs w:val="22"/>
-        </w:rPr>
-        <w:t xml:space="preserve"> ${PWD}/test-network/organizations/fabric-ca/org1/</w:t>
-      </w:r>
-      <w:proofErr w:type="spellStart"/>
-      <w:r>
-        <w:rPr>
-          <w:rFonts w:ascii="Menlo" w:hAnsi="Menlo" w:cs="Menlo"/>
-          <w:color w:val="000000"/>
-          <w:sz w:val="22"/>
-          <w:szCs w:val="22"/>
-        </w:rPr>
-        <w:t>tls-cert.pem</w:t>
-      </w:r>
-      <w:proofErr w:type="spellEnd"/>
-    </w:p>
-    <w:bookmarkEnd w:id="0"/>
-    <w:p>
-      <w:pPr>
-        <w:shd w:val="clear" w:color="auto" w:fill="FFFFFF"/>
-        <w:rPr>
-          <w:rFonts w:ascii="Helvetica Neue" w:eastAsia="Times New Roman" w:hAnsi="Helvetica Neue" w:cs="Times New Roman"/>
-          <w:color w:val="333333"/>
-          <w:sz w:val="21"/>
-          <w:szCs w:val="21"/>
-        </w:rPr>
       </w:pPr>
     </w:p>
     <w:p>
       <w:pPr>
+        <w:pStyle w:val="ListParagraph"/>
+        <w:numPr>
+          <w:ilvl w:val="0"/>
+          <w:numId w:val="2"/>
+        </w:numPr>
         <w:shd w:val="clear" w:color="auto" w:fill="FFFFFF"/>
         <w:rPr>
           <w:rFonts w:ascii="Helvetica Neue" w:eastAsia="Times New Roman" w:hAnsi="Helvetica Neue" w:cs="Times New Roman"/>
@@ -357,286 +225,25 @@
           <w:szCs w:val="21"/>
         </w:rPr>
       </w:pPr>
-    </w:p>
-    <w:p>
-      <w:pPr>
-        <w:shd w:val="clear" w:color="auto" w:fill="FFFFFF"/>
-        <w:rPr>
-          <w:rFonts w:ascii="Helvetica Neue" w:eastAsia="Times New Roman" w:hAnsi="Helvetica Neue" w:cs="Times New Roman"/>
-          <w:color w:val="333333"/>
-          <w:sz w:val="21"/>
-          <w:szCs w:val="21"/>
-        </w:rPr>
-      </w:pPr>
       <w:r>
         <w:rPr>
           <w:rFonts w:ascii="Helvetica Neue" w:eastAsia="Times New Roman" w:hAnsi="Helvetica Neue" w:cs="Times New Roman"/>
-          <w:noProof/>
-          <w:color w:val="333333"/>
-          <w:sz w:val="21"/>
-          <w:szCs w:val="21"/>
-        </w:rPr>
-        <w:drawing>
-          <wp:inline distT="0" distB="0" distL="0" distR="0" wp14:anchorId="4A0506DE" wp14:editId="62CA6B00">
-            <wp:extent cx="5943600" cy="3714750"/>
-            <wp:effectExtent l="0" t="0" r="0" b="6350"/>
-            <wp:docPr id="1" name="Picture 1" descr="Text&#10;&#10;Description automatically generated"/>
-            <wp:cNvGraphicFramePr>
-              <a:graphicFrameLocks xmlns:a="http://schemas.openxmlformats.org/drawingml/2006/main" noChangeAspect="1"/>
-            </wp:cNvGraphicFramePr>
-            <a:graphic xmlns:a="http://schemas.openxmlformats.org/drawingml/2006/main">
-              <a:graphicData uri="http://schemas.openxmlformats.org/drawingml/2006/picture">
-                <pic:pic xmlns:pic="http://schemas.openxmlformats.org/drawingml/2006/picture">
-                  <pic:nvPicPr>
-                    <pic:cNvPr id="1" name="Picture 1" descr="Text&#10;&#10;Description automatically generated"/>
-                    <pic:cNvPicPr/>
-                  </pic:nvPicPr>
-                  <pic:blipFill>
-                    <a:blip r:embed="rId7" cstate="print">
-                      <a:extLst>
-                        <a:ext uri="{28A0092B-C50C-407E-A947-70E740481C1C}">
-                          <a14:useLocalDpi xmlns:a14="http://schemas.microsoft.com/office/drawing/2010/main" val="0"/>
-                        </a:ext>
-                      </a:extLst>
-                    </a:blip>
-                    <a:stretch>
-                      <a:fillRect/>
-                    </a:stretch>
-                  </pic:blipFill>
-                  <pic:spPr>
-                    <a:xfrm>
-                      <a:off x="0" y="0"/>
-                      <a:ext cx="5943600" cy="3714750"/>
-                    </a:xfrm>
-                    <a:prstGeom prst="rect">
-                      <a:avLst/>
-                    </a:prstGeom>
-                  </pic:spPr>
-                </pic:pic>
-              </a:graphicData>
-            </a:graphic>
-          </wp:inline>
-        </w:drawing>
+          <w:color w:val="333333"/>
+          <w:sz w:val="21"/>
+          <w:szCs w:val="21"/>
+        </w:rPr>
+        <w:t>bin/</w:t>
+      </w:r>
+      <w:r>
+        <w:rPr>
+          <w:rFonts w:ascii="Helvetica Neue" w:eastAsia="Times New Roman" w:hAnsi="Helvetica Neue" w:cs="Times New Roman"/>
+          <w:color w:val="333333"/>
+          <w:sz w:val="21"/>
+          <w:szCs w:val="21"/>
+        </w:rPr>
+        <w:t>fabric-ca-client identity list</w:t>
       </w:r>
     </w:p>
-    <w:p>
-      <w:pPr>
-        <w:shd w:val="clear" w:color="auto" w:fill="FFFFFF"/>
-        <w:rPr>
-          <w:rFonts w:ascii="Helvetica Neue" w:eastAsia="Times New Roman" w:hAnsi="Helvetica Neue" w:cs="Times New Roman"/>
-          <w:color w:val="333333"/>
-          <w:sz w:val="21"/>
-          <w:szCs w:val="21"/>
-        </w:rPr>
-      </w:pPr>
-    </w:p>
-    <w:p>
-      <w:pPr>
-        <w:shd w:val="clear" w:color="auto" w:fill="FFFFFF"/>
-        <w:rPr>
-          <w:rFonts w:ascii="Helvetica Neue" w:eastAsia="Times New Roman" w:hAnsi="Helvetica Neue" w:cs="Times New Roman"/>
-          <w:color w:val="333333"/>
-          <w:sz w:val="21"/>
-          <w:szCs w:val="21"/>
-        </w:rPr>
-      </w:pPr>
-      <w:r>
-        <w:rPr>
-          <w:rFonts w:ascii="Segoe UI" w:hAnsi="Segoe UI" w:cs="Segoe UI"/>
-          <w:color w:val="232629"/>
-          <w:sz w:val="23"/>
-          <w:szCs w:val="23"/>
-          <w:shd w:val="clear" w:color="auto" w:fill="FFFFFF"/>
-        </w:rPr>
-        <w:t>export MSYS_NO_PATHCONV=1</w:t>
-      </w:r>
-    </w:p>
-    <w:p>
-      <w:pPr>
-        <w:shd w:val="clear" w:color="auto" w:fill="FFFFFF"/>
-        <w:rPr>
-          <w:rFonts w:ascii="Helvetica Neue" w:eastAsia="Times New Roman" w:hAnsi="Helvetica Neue" w:cs="Times New Roman"/>
-          <w:color w:val="333333"/>
-          <w:sz w:val="21"/>
-          <w:szCs w:val="21"/>
-        </w:rPr>
-      </w:pPr>
-    </w:p>
-    <w:p>
-      <w:pPr>
-        <w:shd w:val="clear" w:color="auto" w:fill="FFFFFF"/>
-        <w:rPr>
-          <w:rFonts w:ascii="Helvetica Neue" w:eastAsia="Times New Roman" w:hAnsi="Helvetica Neue" w:cs="Times New Roman"/>
-          <w:color w:val="333333"/>
-          <w:sz w:val="21"/>
-          <w:szCs w:val="21"/>
-        </w:rPr>
-      </w:pPr>
-      <w:r>
-        <w:rPr>
-          <w:rFonts w:ascii="Helvetica Neue" w:eastAsia="Times New Roman" w:hAnsi="Helvetica Neue" w:cs="Times New Roman"/>
-          <w:color w:val="333333"/>
-          <w:sz w:val="21"/>
-          <w:szCs w:val="21"/>
-        </w:rPr>
-        <w:t xml:space="preserve">Delete </w:t>
-      </w:r>
-    </w:p>
-    <w:p>
-      <w:pPr>
-        <w:shd w:val="clear" w:color="auto" w:fill="FFFFFF"/>
-        <w:rPr>
-          <w:rFonts w:ascii="Helvetica Neue" w:eastAsia="Times New Roman" w:hAnsi="Helvetica Neue" w:cs="Times New Roman"/>
-          <w:color w:val="333333"/>
-          <w:sz w:val="21"/>
-          <w:szCs w:val="21"/>
-        </w:rPr>
-      </w:pPr>
-      <w:r>
-        <w:rPr>
-          <w:rFonts w:ascii="Menlo" w:hAnsi="Menlo" w:cs="Menlo"/>
-          <w:color w:val="000000"/>
-          <w:sz w:val="22"/>
-          <w:szCs w:val="22"/>
-        </w:rPr>
-        <w:t xml:space="preserve">bin/fabric-ca-client revoke -e </w:t>
-      </w:r>
-      <w:proofErr w:type="spellStart"/>
-      <w:r>
-        <w:rPr>
-          <w:rFonts w:ascii="Menlo" w:hAnsi="Menlo" w:cs="Menlo"/>
-          <w:color w:val="000000"/>
-          <w:sz w:val="22"/>
-          <w:szCs w:val="22"/>
-        </w:rPr>
-        <w:t>vaibhav</w:t>
-      </w:r>
-      <w:proofErr w:type="spellEnd"/>
-      <w:r>
-        <w:rPr>
-          <w:rFonts w:ascii="Menlo" w:hAnsi="Menlo" w:cs="Menlo"/>
-          <w:color w:val="000000"/>
-          <w:sz w:val="22"/>
-          <w:szCs w:val="22"/>
-        </w:rPr>
-        <w:t xml:space="preserve"> -r unspecified --</w:t>
-      </w:r>
-      <w:proofErr w:type="spellStart"/>
-      <w:r>
-        <w:rPr>
-          <w:rFonts w:ascii="Menlo" w:hAnsi="Menlo" w:cs="Menlo"/>
-          <w:color w:val="000000"/>
-          <w:sz w:val="22"/>
-          <w:szCs w:val="22"/>
-        </w:rPr>
-        <w:t>gencrl</w:t>
-      </w:r>
-      <w:proofErr w:type="spellEnd"/>
-      <w:r>
-        <w:rPr>
-          <w:rFonts w:ascii="Menlo" w:hAnsi="Menlo" w:cs="Menlo"/>
-          <w:color w:val="000000"/>
-          <w:sz w:val="22"/>
-          <w:szCs w:val="22"/>
-        </w:rPr>
-        <w:t xml:space="preserve"> --</w:t>
-      </w:r>
-      <w:proofErr w:type="spellStart"/>
-      <w:proofErr w:type="gramStart"/>
-      <w:r>
-        <w:rPr>
-          <w:rFonts w:ascii="Menlo" w:hAnsi="Menlo" w:cs="Menlo"/>
-          <w:color w:val="000000"/>
-          <w:sz w:val="22"/>
-          <w:szCs w:val="22"/>
-        </w:rPr>
-        <w:t>tls.certfiles</w:t>
-      </w:r>
-      <w:proofErr w:type="spellEnd"/>
-      <w:proofErr w:type="gramEnd"/>
-      <w:r>
-        <w:rPr>
-          <w:rFonts w:ascii="Menlo" w:hAnsi="Menlo" w:cs="Menlo"/>
-          <w:color w:val="000000"/>
-          <w:sz w:val="22"/>
-          <w:szCs w:val="22"/>
-        </w:rPr>
-        <w:t xml:space="preserve"> ${PWD}/test-network/organizations/fabric-ca/org1/</w:t>
-      </w:r>
-      <w:proofErr w:type="spellStart"/>
-      <w:r>
-        <w:rPr>
-          <w:rFonts w:ascii="Menlo" w:hAnsi="Menlo" w:cs="Menlo"/>
-          <w:color w:val="000000"/>
-          <w:sz w:val="22"/>
-          <w:szCs w:val="22"/>
-        </w:rPr>
-        <w:t>tls-cert.pem</w:t>
-      </w:r>
-      <w:proofErr w:type="spellEnd"/>
-    </w:p>
-    <w:p/>
-    <w:p>
-      <w:pPr>
-        <w:rPr>
-          <w:rFonts w:ascii="Menlo" w:hAnsi="Menlo" w:cs="Menlo"/>
-          <w:color w:val="000000"/>
-          <w:sz w:val="22"/>
-          <w:szCs w:val="22"/>
-        </w:rPr>
-      </w:pPr>
-      <w:r>
-        <w:rPr>
-          <w:rFonts w:ascii="Menlo" w:hAnsi="Menlo" w:cs="Menlo"/>
-          <w:color w:val="000000"/>
-          <w:sz w:val="22"/>
-          <w:szCs w:val="22"/>
-        </w:rPr>
-        <w:t>base64 -</w:t>
-      </w:r>
-      <w:proofErr w:type="spellStart"/>
-      <w:r>
-        <w:rPr>
-          <w:rFonts w:ascii="Menlo" w:hAnsi="Menlo" w:cs="Menlo"/>
-          <w:color w:val="000000"/>
-          <w:sz w:val="22"/>
-          <w:szCs w:val="22"/>
-        </w:rPr>
-        <w:t>i</w:t>
-      </w:r>
-      <w:proofErr w:type="spellEnd"/>
-      <w:r>
-        <w:rPr>
-          <w:rFonts w:ascii="Menlo" w:hAnsi="Menlo" w:cs="Menlo"/>
-          <w:color w:val="000000"/>
-          <w:sz w:val="22"/>
-          <w:szCs w:val="22"/>
-        </w:rPr>
-        <w:t xml:space="preserve"> test-network/organizations/peerOrganizations/org1.example.com/msp/crls/crl.pem -o crl_base64</w:t>
-      </w:r>
-    </w:p>
-    <w:p>
-      <w:pPr>
-        <w:rPr>
-          <w:rFonts w:ascii="Menlo" w:hAnsi="Menlo" w:cs="Menlo"/>
-          <w:color w:val="000000"/>
-          <w:sz w:val="22"/>
-          <w:szCs w:val="22"/>
-        </w:rPr>
-      </w:pPr>
-    </w:p>
-    <w:p>
-      <w:r>
-        <w:rPr>
-          <w:rFonts w:ascii="Menlo" w:hAnsi="Menlo" w:cs="Menlo"/>
-          <w:color w:val="000000"/>
-          <w:sz w:val="22"/>
-          <w:szCs w:val="22"/>
-        </w:rPr>
-        <w:t>cat crl_base64</w:t>
-      </w:r>
-    </w:p>
-    <w:p/>
     <w:sectPr>
       <w:pgSz w:w="12240" w:h="15840"/>
       <w:pgMar w:top="1440" w:right="1440" w:bottom="1440" w:left="1440" w:header="720" w:footer="720" w:gutter="0"/>
@@ -650,6 +257,119 @@
 <file path=word/numbering.xml><?xml version="1.0" encoding="utf-8"?>
 <w:numbering xmlns:wpc="http://schemas.microsoft.com/office/word/2010/wordprocessingCanvas" xmlns:cx="http://schemas.microsoft.com/office/drawing/2014/chartex" xmlns:cx1="http://schemas.microsoft.com/office/drawing/2015/9/8/chartex" xmlns:cx2="http://schemas.microsoft.com/office/drawing/2015/10/21/chartex" xmlns:cx3="http://schemas.microsoft.com/office/drawing/2016/5/9/chartex" xmlns:cx4="http://schemas.microsoft.com/office/drawing/2016/5/10/chartex" xmlns:cx5="http://schemas.microsoft.com/office/drawing/2016/5/11/chartex" xmlns:cx6="http://schemas.microsoft.com/office/drawing/2016/5/12/chartex" xmlns:cx7="http://schemas.microsoft.com/office/drawing/2016/5/13/chartex" xmlns:cx8="http://schemas.microsoft.com/office/drawing/2016/5/14/chartex" xmlns:mc="http://schemas.openxmlformats.org/markup-compatibility/2006" xmlns:aink="http://schemas.microsoft.com/office/drawing/2016/ink" xmlns:am3d="http://schemas.microsoft.com/office/drawing/2017/model3d" xmlns:o="urn:schemas-microsoft-com:office:office" xmlns:oel="http://schemas.microsoft.com/office/2019/extlst" xmlns:r="http://schemas.openxmlformats.org/officeDocument/2006/relationships" xmlns:m="http://schemas.openxmlformats.org/officeDocument/2006/math" xmlns:v="urn:schemas-microsoft-com:vml" xmlns:wp14="http://schemas.microsoft.com/office/word/2010/wordprocessingDrawing" xmlns:wp="http://schemas.openxmlformats.org/drawingml/2006/wordprocessingDrawing" xmlns:w10="urn:schemas-microsoft-com:office:word" xmlns:w="http://schemas.openxmlformats.org/wordprocessingml/2006/main" xmlns:w14="http://schemas.microsoft.com/office/word/2010/wordml" xmlns:w15="http://schemas.microsoft.com/office/word/2012/wordml" xmlns:w16cex="http://schemas.microsoft.com/office/word/2018/wordml/cex" xmlns:w16cid="http://schemas.microsoft.com/office/word/2016/wordml/cid" xmlns:w16="http://schemas.microsoft.com/office/word/2018/wordml" xmlns:w16sdtdh="http://schemas.microsoft.com/office/word/2020/wordml/sdtdatahash" xmlns:w16se="http://schemas.microsoft.com/office/word/2015/wordml/symex" xmlns:wpg="http://schemas.microsoft.com/office/word/2010/wordprocessingGroup" xmlns:wpi="http://schemas.microsoft.com/office/word/2010/wordprocessingInk" xmlns:wne="http://schemas.microsoft.com/office/word/2006/wordml" xmlns:wps="http://schemas.microsoft.com/office/word/2010/wordprocessingShape" mc:Ignorable="w14 w15 w16se w16cid w16 w16cex w16sdtdh wp14">
   <w:abstractNum w:abstractNumId="0" w15:restartNumberingAfterBreak="0">
+    <w:nsid w:val="0F5607EB"/>
+    <w:multiLevelType w:val="hybridMultilevel"/>
+    <w:tmpl w:val="0C486AE8"/>
+    <w:lvl w:ilvl="0" w:tplc="0409000B">
+      <w:start w:val="1"/>
+      <w:numFmt w:val="bullet"/>
+      <w:lvlText w:val=""/>
+      <w:lvlJc w:val="left"/>
+      <w:pPr>
+        <w:ind w:left="720" w:hanging="360"/>
+      </w:pPr>
+      <w:rPr>
+        <w:rFonts w:ascii="Wingdings" w:hAnsi="Wingdings" w:hint="default"/>
+      </w:rPr>
+    </w:lvl>
+    <w:lvl w:ilvl="1" w:tplc="04090003" w:tentative="1">
+      <w:start w:val="1"/>
+      <w:numFmt w:val="bullet"/>
+      <w:lvlText w:val="o"/>
+      <w:lvlJc w:val="left"/>
+      <w:pPr>
+        <w:ind w:left="1440" w:hanging="360"/>
+      </w:pPr>
+      <w:rPr>
+        <w:rFonts w:ascii="Courier New" w:hAnsi="Courier New" w:cs="Courier New" w:hint="default"/>
+      </w:rPr>
+    </w:lvl>
+    <w:lvl w:ilvl="2" w:tplc="04090005" w:tentative="1">
+      <w:start w:val="1"/>
+      <w:numFmt w:val="bullet"/>
+      <w:lvlText w:val=""/>
+      <w:lvlJc w:val="left"/>
+      <w:pPr>
+        <w:ind w:left="2160" w:hanging="360"/>
+      </w:pPr>
+      <w:rPr>
+        <w:rFonts w:ascii="Wingdings" w:hAnsi="Wingdings" w:hint="default"/>
+      </w:rPr>
+    </w:lvl>
+    <w:lvl w:ilvl="3" w:tplc="04090001" w:tentative="1">
+      <w:start w:val="1"/>
+      <w:numFmt w:val="bullet"/>
+      <w:lvlText w:val=""/>
+      <w:lvlJc w:val="left"/>
+      <w:pPr>
+        <w:ind w:left="2880" w:hanging="360"/>
+      </w:pPr>
+      <w:rPr>
+        <w:rFonts w:ascii="Symbol" w:hAnsi="Symbol" w:hint="default"/>
+      </w:rPr>
+    </w:lvl>
+    <w:lvl w:ilvl="4" w:tplc="04090003" w:tentative="1">
+      <w:start w:val="1"/>
+      <w:numFmt w:val="bullet"/>
+      <w:lvlText w:val="o"/>
+      <w:lvlJc w:val="left"/>
+      <w:pPr>
+        <w:ind w:left="3600" w:hanging="360"/>
+      </w:pPr>
+      <w:rPr>
+        <w:rFonts w:ascii="Courier New" w:hAnsi="Courier New" w:cs="Courier New" w:hint="default"/>
+      </w:rPr>
+    </w:lvl>
+    <w:lvl w:ilvl="5" w:tplc="04090005" w:tentative="1">
+      <w:start w:val="1"/>
+      <w:numFmt w:val="bullet"/>
+      <w:lvlText w:val=""/>
+      <w:lvlJc w:val="left"/>
+      <w:pPr>
+        <w:ind w:left="4320" w:hanging="360"/>
+      </w:pPr>
+      <w:rPr>
+        <w:rFonts w:ascii="Wingdings" w:hAnsi="Wingdings" w:hint="default"/>
+      </w:rPr>
+    </w:lvl>
+    <w:lvl w:ilvl="6" w:tplc="04090001" w:tentative="1">
+      <w:start w:val="1"/>
+      <w:numFmt w:val="bullet"/>
+      <w:lvlText w:val=""/>
+      <w:lvlJc w:val="left"/>
+      <w:pPr>
+        <w:ind w:left="5040" w:hanging="360"/>
+      </w:pPr>
+      <w:rPr>
+        <w:rFonts w:ascii="Symbol" w:hAnsi="Symbol" w:hint="default"/>
+      </w:rPr>
+    </w:lvl>
+    <w:lvl w:ilvl="7" w:tplc="04090003" w:tentative="1">
+      <w:start w:val="1"/>
+      <w:numFmt w:val="bullet"/>
+      <w:lvlText w:val="o"/>
+      <w:lvlJc w:val="left"/>
+      <w:pPr>
+        <w:ind w:left="5760" w:hanging="360"/>
+      </w:pPr>
+      <w:rPr>
+        <w:rFonts w:ascii="Courier New" w:hAnsi="Courier New" w:cs="Courier New" w:hint="default"/>
+      </w:rPr>
+    </w:lvl>
+    <w:lvl w:ilvl="8" w:tplc="04090005" w:tentative="1">
+      <w:start w:val="1"/>
+      <w:numFmt w:val="bullet"/>
+      <w:lvlText w:val=""/>
+      <w:lvlJc w:val="left"/>
+      <w:pPr>
+        <w:ind w:left="6480" w:hanging="360"/>
+      </w:pPr>
+      <w:rPr>
+        <w:rFonts w:ascii="Wingdings" w:hAnsi="Wingdings" w:hint="default"/>
+      </w:rPr>
+    </w:lvl>
+  </w:abstractNum>
+  <w:abstractNum w:abstractNumId="1" w15:restartNumberingAfterBreak="0">
     <w:nsid w:val="40C04631"/>
     <w:multiLevelType w:val="hybridMultilevel"/>
     <w:tmpl w:val="E3329D4C"/>
@@ -739,6 +459,9 @@
     </w:lvl>
   </w:abstractNum>
   <w:num w:numId="1" w16cid:durableId="770664143">
+    <w:abstractNumId w:val="1"/>
+  </w:num>
+  <w:num w:numId="2" w16cid:durableId="6174216">
     <w:abstractNumId w:val="0"/>
   </w:num>
 </w:numbering>

</xml_diff>